<commit_message>
Initrgation of Version 3 into App
</commit_message>
<xml_diff>
--- a/Maarten/Doku Teil Maarten Behn.docx
+++ b/Maarten/Doku Teil Maarten Behn.docx
@@ -33,7 +33,27 @@
         <w:rPr>
           <w:lang w:val="de-DE"/>
         </w:rPr>
-        <w:t>Der einer technischen Hauptbestandteile unseres Projekt ist mit den Daten des Lidars unsere Umgebung zu erfassen und sich ihr zu lokalisieren. Die dieser Pro</w:t>
+        <w:t>E</w:t>
+      </w:r>
+      <w:r>
+        <w:rPr>
+          <w:lang w:val="de-DE"/>
+        </w:rPr>
+        <w:t xml:space="preserve">iner technischen Hauptbestandteile unseres Projekt ist mit den Daten des </w:t>
+      </w:r>
+      <w:proofErr w:type="spellStart"/>
+      <w:r>
+        <w:rPr>
+          <w:lang w:val="de-DE"/>
+        </w:rPr>
+        <w:t>Lidars</w:t>
+      </w:r>
+      <w:proofErr w:type="spellEnd"/>
+      <w:r>
+        <w:rPr>
+          <w:lang w:val="de-DE"/>
+        </w:rPr>
+        <w:t xml:space="preserve"> unsere Umgebung zu erfassen und sich ihr zu lokalisieren. Die dieser Pro</w:t>
       </w:r>
       <w:r>
         <w:rPr>
@@ -45,7 +65,35 @@
         <w:rPr>
           <w:lang w:val="de-DE"/>
         </w:rPr>
-        <w:t xml:space="preserve">ess nennt sich SLAM (Simultaneous Localization and Mapping) </w:t>
+        <w:t>ess nennt sich SLAM (</w:t>
+      </w:r>
+      <w:proofErr w:type="spellStart"/>
+      <w:r>
+        <w:rPr>
+          <w:lang w:val="de-DE"/>
+        </w:rPr>
+        <w:t>Simultaneous</w:t>
+      </w:r>
+      <w:proofErr w:type="spellEnd"/>
+      <w:r>
+        <w:rPr>
+          <w:lang w:val="de-DE"/>
+        </w:rPr>
+        <w:t xml:space="preserve"> </w:t>
+      </w:r>
+      <w:proofErr w:type="spellStart"/>
+      <w:r>
+        <w:rPr>
+          <w:lang w:val="de-DE"/>
+        </w:rPr>
+        <w:t>Localization</w:t>
+      </w:r>
+      <w:proofErr w:type="spellEnd"/>
+      <w:r>
+        <w:rPr>
+          <w:lang w:val="de-DE"/>
+        </w:rPr>
+        <w:t xml:space="preserve"> and Mapping) </w:t>
       </w:r>
       <w:r>
         <w:rPr>
@@ -57,7 +105,49 @@
         <w:rPr>
           <w:lang w:val="de-DE"/>
         </w:rPr>
-        <w:t xml:space="preserve">keine vorgefertigte SLAM Algorithmen nutzen wollen. Aktive Forschung in SLAM Algorithmen gibt es schon zeit den 90 igern bis heute, und so haben wir uns entschieden, dass wir uns nicht in die tiefen der aktuellen Forschung werfen, sondern unseren eigenen weg finden wollen. Einer der Hauptgründe für diese Entscheidung ergab sich aus der Tatsache, dass es hauptsächlich entweder nur fertige </w:t>
+        <w:t xml:space="preserve">keine vorgefertigte SLAM Algorithmen nutzen wollen. Aktive Forschung in SLAM Algorithmen gibt es schon </w:t>
+      </w:r>
+      <w:proofErr w:type="spellStart"/>
+      <w:r>
+        <w:rPr>
+          <w:lang w:val="de-DE"/>
+        </w:rPr>
+        <w:t>zeit</w:t>
+      </w:r>
+      <w:proofErr w:type="spellEnd"/>
+      <w:r>
+        <w:rPr>
+          <w:lang w:val="de-DE"/>
+        </w:rPr>
+        <w:t xml:space="preserve"> den 90 </w:t>
+      </w:r>
+      <w:proofErr w:type="spellStart"/>
+      <w:r>
+        <w:rPr>
+          <w:lang w:val="de-DE"/>
+        </w:rPr>
+        <w:t>igern</w:t>
+      </w:r>
+      <w:proofErr w:type="spellEnd"/>
+      <w:r>
+        <w:rPr>
+          <w:lang w:val="de-DE"/>
+        </w:rPr>
+        <w:t xml:space="preserve"> bis heute, und so haben wir uns entschieden, dass wir uns nicht in die tiefen der aktuellen Forschung werfen, sondern unseren eigenen </w:t>
+      </w:r>
+      <w:proofErr w:type="spellStart"/>
+      <w:r>
+        <w:rPr>
+          <w:lang w:val="de-DE"/>
+        </w:rPr>
+        <w:t>weg</w:t>
+      </w:r>
+      <w:proofErr w:type="spellEnd"/>
+      <w:r>
+        <w:rPr>
+          <w:lang w:val="de-DE"/>
+        </w:rPr>
+        <w:t xml:space="preserve"> finden wollen. Einer der Hauptgründe für diese Entscheidung ergab sich aus der Tatsache, dass es hauptsächlich entweder nur fertige </w:t>
       </w:r>
       <w:r>
         <w:rPr>
@@ -118,7 +208,21 @@
         <w:rPr>
           <w:lang w:val="de-DE"/>
         </w:rPr>
-        <w:t xml:space="preserve">Um in der Corona Zeit unabhängig zu arbeiten können, hat Tim einige roh Daten von seinem Zimmer mit dem Lidar Sensor aufgenommen und in CSV Format abgespeichert. Wir haben pro Messung 100 Umdrehungen aufgenommen, um Messfehler zu vermeiden. Wir haben einem Start Position aufgenommen, und dann weitere punkte mit nur Verschiebung, nur Drehung oder beiden genutzt. Dies half uns den </w:t>
+        <w:t xml:space="preserve">Um in der Corona Zeit unabhängig zu arbeiten können, hat Tim einige roh Daten von seinem Zimmer mit dem Lidar Sensor aufgenommen und in CSV Format abgespeichert. Wir haben pro Messung 100 Umdrehungen aufgenommen, um Messfehler zu vermeiden. Wir haben einem Start Position aufgenommen, und dann weitere </w:t>
+      </w:r>
+      <w:proofErr w:type="spellStart"/>
+      <w:r>
+        <w:rPr>
+          <w:lang w:val="de-DE"/>
+        </w:rPr>
+        <w:t>punkte</w:t>
+      </w:r>
+      <w:proofErr w:type="spellEnd"/>
+      <w:r>
+        <w:rPr>
+          <w:lang w:val="de-DE"/>
+        </w:rPr>
+        <w:t xml:space="preserve"> mit nur Verschiebung, nur Drehung oder beiden genutzt. Dies half uns den </w:t>
       </w:r>
       <w:r>
         <w:rPr>
@@ -453,7 +557,23 @@
           <w:rFonts w:eastAsiaTheme="minorEastAsia"/>
           <w:lang w:val="de-DE"/>
         </w:rPr>
-        <w:t xml:space="preserve">Hier steht d für das errechnete Delta, n für die menge an Messpunkten in den Punktwolken und p für die Position des Messpunktes. </w:t>
+        <w:t xml:space="preserve">Hier steht d für das errechnete Delta, n für die </w:t>
+      </w:r>
+      <w:proofErr w:type="spellStart"/>
+      <w:r>
+        <w:rPr>
+          <w:rFonts w:eastAsiaTheme="minorEastAsia"/>
+          <w:lang w:val="de-DE"/>
+        </w:rPr>
+        <w:t>menge</w:t>
+      </w:r>
+      <w:proofErr w:type="spellEnd"/>
+      <w:r>
+        <w:rPr>
+          <w:rFonts w:eastAsiaTheme="minorEastAsia"/>
+          <w:lang w:val="de-DE"/>
+        </w:rPr>
+        <w:t xml:space="preserve"> an Messpunkten in den Punktwolken und p für die Position des Messpunktes. </w:t>
       </w:r>
     </w:p>
     <w:p>
@@ -671,7 +791,35 @@
         <w:rPr>
           <w:lang w:val="de-DE"/>
         </w:rPr>
-        <w:t xml:space="preserve">Mit der Liste alle Ecken beider Messdaten, haben wir nun die Verschiebung und Drehung ausgerechnet, indem wir alle möglichen Überlageungsmöglickeiten ausprobiert haben. Für jede Möglichkeit haben wir einen Wert ermittelt, der den Fehler angibt und sich aus dem Abstand der anderen Ecken ergibt. Schließlich ist nun die Überlagerungsmöglickeit die den kleinsten Fehler hat die hoffentlich richtige, so haben wir diese </w:t>
+        <w:t xml:space="preserve">Mit der Liste alle Ecken beider Messdaten, haben wir nun die Verschiebung und Drehung ausgerechnet, indem wir alle möglichen </w:t>
+      </w:r>
+      <w:proofErr w:type="spellStart"/>
+      <w:r>
+        <w:rPr>
+          <w:lang w:val="de-DE"/>
+        </w:rPr>
+        <w:t>Überlageungsmöglickeiten</w:t>
+      </w:r>
+      <w:proofErr w:type="spellEnd"/>
+      <w:r>
+        <w:rPr>
+          <w:lang w:val="de-DE"/>
+        </w:rPr>
+        <w:t xml:space="preserve"> ausprobiert haben. Für jede Möglichkeit haben wir einen Wert ermittelt, der den Fehler angibt und sich aus dem Abstand der anderen Ecken ergibt. Schließlich ist nun die </w:t>
+      </w:r>
+      <w:proofErr w:type="spellStart"/>
+      <w:r>
+        <w:rPr>
+          <w:lang w:val="de-DE"/>
+        </w:rPr>
+        <w:t>Überlagerungsmöglickeit</w:t>
+      </w:r>
+      <w:proofErr w:type="spellEnd"/>
+      <w:r>
+        <w:rPr>
+          <w:lang w:val="de-DE"/>
+        </w:rPr>
+        <w:t xml:space="preserve"> die den kleinsten Fehler hat die hoffentlich richtige, so haben wir diese </w:t>
       </w:r>
       <w:r>
         <w:rPr>
@@ -716,26 +864,100 @@
         <w:rPr>
           <w:lang w:val="de-DE"/>
         </w:rPr>
-        <w:t xml:space="preserve">In unserem Ansatz haben wir oft mit bruth force wegen gearbeitet, welches teilweise zu performace Problemen geführt hat. Gerade das errechnen alle möglichen </w:t>
-      </w:r>
+        <w:t xml:space="preserve">In unserem Ansatz haben wir oft mit </w:t>
+      </w:r>
+      <w:proofErr w:type="spellStart"/>
+      <w:r>
+        <w:rPr>
+          <w:lang w:val="de-DE"/>
+        </w:rPr>
+        <w:t>bruth</w:t>
+      </w:r>
+      <w:proofErr w:type="spellEnd"/>
+      <w:r>
+        <w:rPr>
+          <w:lang w:val="de-DE"/>
+        </w:rPr>
+        <w:t xml:space="preserve"> </w:t>
+      </w:r>
+      <w:proofErr w:type="spellStart"/>
+      <w:r>
+        <w:rPr>
+          <w:lang w:val="de-DE"/>
+        </w:rPr>
+        <w:t>force</w:t>
+      </w:r>
+      <w:proofErr w:type="spellEnd"/>
+      <w:r>
+        <w:rPr>
+          <w:lang w:val="de-DE"/>
+        </w:rPr>
+        <w:t xml:space="preserve"> wegen gearbeitet, welches teilweise zu </w:t>
+      </w:r>
+      <w:proofErr w:type="spellStart"/>
+      <w:r>
+        <w:rPr>
+          <w:lang w:val="de-DE"/>
+        </w:rPr>
+        <w:t>performace</w:t>
+      </w:r>
+      <w:proofErr w:type="spellEnd"/>
+      <w:r>
+        <w:rPr>
+          <w:lang w:val="de-DE"/>
+        </w:rPr>
+        <w:t xml:space="preserve"> Problemen geführt hat. Gerade das errechnen alle möglichen </w:t>
+      </w:r>
+      <w:proofErr w:type="spellStart"/>
       <w:r>
         <w:rPr>
           <w:lang w:val="de-DE"/>
         </w:rPr>
         <w:t>Überlagerungsmöglickeit</w:t>
       </w:r>
-      <w:r>
-        <w:rPr>
-          <w:lang w:val="de-DE"/>
-        </w:rPr>
-        <w:t xml:space="preserve"> braucht seine Zeit. Daher haben für diese Rechnungen ein Multithreadsystem genutzt. In Unity ist der Hauptthread für Graphik und alle Scripte verantwortlich, daher Verlagen wir die ganze Errchnung der neuen Position in einen Hintergrund Thread, welcher über mehrere Frames arbeiten kann. Hierfür haben wir ein Task System gebaut mit Flags die angeben in welchem Schritt die Errechnung ist. Außerdem haben wir ausprobiert bei dem </w:t>
-      </w:r>
-      <w:r>
-        <w:rPr>
-          <w:lang w:val="de-DE"/>
-        </w:rPr>
-        <w:t>errechnen alle möglichen Überlagerungsmöglickeit</w:t>
-      </w:r>
+      <w:proofErr w:type="spellEnd"/>
+      <w:r>
+        <w:rPr>
+          <w:lang w:val="de-DE"/>
+        </w:rPr>
+        <w:t xml:space="preserve"> braucht seine Zeit. Daher haben für diese Rechnungen ein Multithreadsystem genutzt. In Unity ist der Hauptthread für Graphik und alle </w:t>
+      </w:r>
+      <w:proofErr w:type="spellStart"/>
+      <w:r>
+        <w:rPr>
+          <w:lang w:val="de-DE"/>
+        </w:rPr>
+        <w:t>Scripte</w:t>
+      </w:r>
+      <w:proofErr w:type="spellEnd"/>
+      <w:r>
+        <w:rPr>
+          <w:lang w:val="de-DE"/>
+        </w:rPr>
+        <w:t xml:space="preserve"> verantwortlich, daher Verlagen wir die ganze </w:t>
+      </w:r>
+      <w:proofErr w:type="spellStart"/>
+      <w:r>
+        <w:rPr>
+          <w:lang w:val="de-DE"/>
+        </w:rPr>
+        <w:t>Errchnung</w:t>
+      </w:r>
+      <w:proofErr w:type="spellEnd"/>
+      <w:r>
+        <w:rPr>
+          <w:lang w:val="de-DE"/>
+        </w:rPr>
+        <w:t xml:space="preserve"> der neuen Position in einen Hintergrund Thread, welcher über mehrere Frames arbeiten kann. Hierfür haben wir ein Task System gebaut mit Flags die angeben in welchem Schritt die Errechnung ist. Außerdem haben wir ausprobiert bei dem errechnen alle möglichen </w:t>
+      </w:r>
+      <w:proofErr w:type="spellStart"/>
+      <w:r>
+        <w:rPr>
+          <w:lang w:val="de-DE"/>
+        </w:rPr>
+        <w:t>Überlagerungsmöglickeit</w:t>
+      </w:r>
+      <w:proofErr w:type="spellEnd"/>
       <w:r>
         <w:rPr>
           <w:lang w:val="de-DE"/>
@@ -746,7 +968,255 @@
         <w:rPr>
           <w:lang w:val="de-DE"/>
         </w:rPr>
-        <w:t>Rechnung, daher haben wir uns auf eine langsame Hintergrund Aufgabe geeinigt. Der zweite Grund für diese Entscheidung war, die Überlegung, das unser Programm später auf Handys oder Ipads laufen sollen und die haben eh nicht so viele Kerne, als das sich tausende an Parabeln Aufgaben lohnen würde.</w:t>
+        <w:t xml:space="preserve">Rechnung, daher haben wir uns auf eine langsame Hintergrund Aufgabe geeinigt. Der zweite Grund für diese Entscheidung war, die Überlegung, </w:t>
+      </w:r>
+      <w:proofErr w:type="spellStart"/>
+      <w:r>
+        <w:rPr>
+          <w:lang w:val="de-DE"/>
+        </w:rPr>
+        <w:t>das</w:t>
+      </w:r>
+      <w:proofErr w:type="spellEnd"/>
+      <w:r>
+        <w:rPr>
+          <w:lang w:val="de-DE"/>
+        </w:rPr>
+        <w:t xml:space="preserve"> unser Programm später auf Handys oder </w:t>
+      </w:r>
+      <w:proofErr w:type="spellStart"/>
+      <w:r>
+        <w:rPr>
+          <w:lang w:val="de-DE"/>
+        </w:rPr>
+        <w:t>Ipads</w:t>
+      </w:r>
+      <w:proofErr w:type="spellEnd"/>
+      <w:r>
+        <w:rPr>
+          <w:lang w:val="de-DE"/>
+        </w:rPr>
+        <w:t xml:space="preserve"> laufen sollen und die haben eh nicht so viele Kerne, als das sich tausende an Parabeln Aufgaben lohnen würde.</w:t>
+      </w:r>
+    </w:p>
+    <w:p>
+      <w:pPr>
+        <w:jc w:val="both"/>
+        <w:rPr>
+          <w:lang w:val="de-DE"/>
+        </w:rPr>
+      </w:pPr>
+      <w:r>
+        <w:rPr>
+          <w:lang w:val="de-DE"/>
+        </w:rPr>
+        <w:t>Was bisher beschrieben wurde ist Version 1 unseres Algorithmus. Sie funktioniert zuverlässig wen bestimmte Anforderung gegeben sind:</w:t>
+      </w:r>
+    </w:p>
+    <w:p>
+      <w:pPr>
+        <w:pStyle w:val="Listenabsatz"/>
+        <w:numPr>
+          <w:ilvl w:val="0"/>
+          <w:numId w:val="1"/>
+        </w:numPr>
+        <w:jc w:val="both"/>
+        <w:rPr>
+          <w:lang w:val="de-DE"/>
+        </w:rPr>
+      </w:pPr>
+      <w:r>
+        <w:rPr>
+          <w:lang w:val="de-DE"/>
+        </w:rPr>
+        <w:t>Wenn zu jedem Zeitpunkt drei oder mehr Ecken des Raumes von dem Lidar aufgenommen werden.</w:t>
+      </w:r>
+    </w:p>
+    <w:p>
+      <w:pPr>
+        <w:pStyle w:val="Listenabsatz"/>
+        <w:numPr>
+          <w:ilvl w:val="0"/>
+          <w:numId w:val="1"/>
+        </w:numPr>
+        <w:jc w:val="both"/>
+        <w:rPr>
+          <w:lang w:val="de-DE"/>
+        </w:rPr>
+      </w:pPr>
+      <w:r>
+        <w:rPr>
+          <w:lang w:val="de-DE"/>
+        </w:rPr>
+        <w:t>Wenn teile des Raums nicht durch bewegende Objekte wie Menschen verdeckt werden.</w:t>
+      </w:r>
+    </w:p>
+    <w:p>
+      <w:pPr>
+        <w:pStyle w:val="Listenabsatz"/>
+        <w:numPr>
+          <w:ilvl w:val="0"/>
+          <w:numId w:val="1"/>
+        </w:numPr>
+        <w:jc w:val="both"/>
+        <w:rPr>
+          <w:lang w:val="de-DE"/>
+        </w:rPr>
+      </w:pPr>
+      <w:r>
+        <w:rPr>
+          <w:lang w:val="de-DE"/>
+        </w:rPr>
+        <w:t>Wenn der Raum nicht spiegelbar ist.</w:t>
+      </w:r>
+    </w:p>
+    <w:p>
+      <w:pPr>
+        <w:jc w:val="both"/>
+        <w:rPr>
+          <w:lang w:val="de-DE"/>
+        </w:rPr>
+      </w:pPr>
+    </w:p>
+    <w:p>
+      <w:pPr>
+        <w:jc w:val="both"/>
+        <w:rPr>
+          <w:lang w:val="de-DE"/>
+        </w:rPr>
+      </w:pPr>
+      <w:r>
+        <w:rPr>
+          <w:lang w:val="de-DE"/>
+        </w:rPr>
+        <w:t xml:space="preserve">Zu diesem Zeitpunkt in unserem Projekt wurde uns klar, dass wir auf schon vorhandene Forschung zurückgreifen müssen, um die obigen Probleme zu lösen. So kamen wir zu dem oben genannten Problem, dass die meisten Informationen in form von Wissenschaftlichen </w:t>
+      </w:r>
+      <w:proofErr w:type="spellStart"/>
+      <w:r>
+        <w:rPr>
+          <w:lang w:val="de-DE"/>
+        </w:rPr>
+        <w:t>Papern</w:t>
+      </w:r>
+      <w:proofErr w:type="spellEnd"/>
+      <w:r>
+        <w:rPr>
+          <w:lang w:val="de-DE"/>
+        </w:rPr>
+        <w:t xml:space="preserve"> vorhanden ist und </w:t>
+      </w:r>
+      <w:r>
+        <w:rPr>
+          <w:lang w:val="de-DE"/>
+        </w:rPr>
+        <w:lastRenderedPageBreak/>
+        <w:t>wir die teilweise nicht verstehen.</w:t>
+      </w:r>
+      <w:r>
+        <w:rPr>
+          <w:lang w:val="de-DE"/>
+        </w:rPr>
+        <w:t xml:space="preserve"> Trotzdem haben wir ein Paper gefunden, welches ein relative simplem, aber funktionsfähigen Algorithmus vorstellt. </w:t>
+      </w:r>
+    </w:p>
+    <w:p>
+      <w:pPr>
+        <w:jc w:val="both"/>
+        <w:rPr>
+          <w:lang w:val="de-DE"/>
+        </w:rPr>
+      </w:pPr>
+      <w:r>
+        <w:rPr>
+          <w:lang w:val="de-DE"/>
+        </w:rPr>
+        <w:t xml:space="preserve">Wir werden hier nicht auf den gesamten Inhalt des Papers wieder geben, sondern nur erklären welche Ideen und Ansätze wir von diesem in Version 2 unsers Algorithmus übernommen haben. In dem Paper wurden alle Lidar punkte in einer reine an zwei Dimensionalen Textur gespeichert. Die Texturen haben grober </w:t>
+      </w:r>
+      <w:proofErr w:type="spellStart"/>
+      <w:r>
+        <w:rPr>
+          <w:lang w:val="de-DE"/>
+        </w:rPr>
+        <w:t>werdene</w:t>
+      </w:r>
+      <w:proofErr w:type="spellEnd"/>
+      <w:r>
+        <w:rPr>
+          <w:lang w:val="de-DE"/>
+        </w:rPr>
+        <w:t xml:space="preserve"> Auflösungen. Die Auflösungen gehen von der maximalen Genauigkeit in unserem Fall 1 cm pro Pixel zu der maximalen Verschiebung des </w:t>
+      </w:r>
+      <w:proofErr w:type="spellStart"/>
+      <w:r>
+        <w:rPr>
+          <w:lang w:val="de-DE"/>
+        </w:rPr>
+        <w:t>Lidars</w:t>
+      </w:r>
+      <w:proofErr w:type="spellEnd"/>
+      <w:r>
+        <w:rPr>
+          <w:lang w:val="de-DE"/>
+        </w:rPr>
+        <w:t xml:space="preserve"> pro update, in unserem Fall </w:t>
+      </w:r>
+      <w:r>
+        <w:rPr>
+          <w:lang w:val="de-DE"/>
+        </w:rPr>
+        <w:t>64</w:t>
+      </w:r>
+      <w:r>
+        <w:rPr>
+          <w:lang w:val="de-DE"/>
+        </w:rPr>
+        <w:t xml:space="preserve"> cm pro Pixel. </w:t>
+      </w:r>
+      <w:r>
+        <w:rPr>
+          <w:lang w:val="de-DE"/>
+        </w:rPr>
+        <w:t>Jede Textur hat die halbe Auflösung als die davor.</w:t>
+      </w:r>
+    </w:p>
+    <w:p>
+      <w:pPr>
+        <w:jc w:val="both"/>
+        <w:rPr>
+          <w:lang w:val="de-DE"/>
+        </w:rPr>
+      </w:pPr>
+      <w:r>
+        <w:rPr>
+          <w:lang w:val="de-DE"/>
+        </w:rPr>
+        <w:t>Mit zwei Funktionen aus dem Paper kann man einem Vector durch Differentiale Ableitung errechnen, der in die Richtung der nächsten Wand zeigt. Die einzige Vorgabe, ist, dass der Messpunkt nur ein Pixel von der Wand entfernt ist. Deshalb werden die verschiedenen Auflösungen benötigt. Wir fange mit der gröbstem verschieben, bis wir die Position der geringsten Verschiebung gefunden haben. Dann gehen wir zu nächst genaueren Textur und wiederholen die Prozedur. Durch jede Textur wir die Position genauer, bis sie schließlich bis auf 1 cm der Wirklichkeit entspricht.</w:t>
+      </w:r>
+    </w:p>
+    <w:p>
+      <w:pPr>
+        <w:jc w:val="both"/>
+        <w:rPr>
+          <w:lang w:val="de-DE"/>
+        </w:rPr>
+      </w:pPr>
+      <w:r>
+        <w:rPr>
+          <w:lang w:val="de-DE"/>
+        </w:rPr>
+        <w:t xml:space="preserve">Der Algorithmus wurde sehr genau errechnet, aber wir hatte keine Ahnung wie wir die Drehung errechnen sollten. In dem Ansatz </w:t>
+      </w:r>
+      <w:r>
+        <w:rPr>
+          <w:lang w:val="de-DE"/>
+        </w:rPr>
+        <w:t>des Papers</w:t>
+      </w:r>
+      <w:r>
+        <w:rPr>
+          <w:lang w:val="de-DE"/>
+        </w:rPr>
+        <w:t xml:space="preserve"> wurde die Drehung als dritte Dimension behandelt und genauso optimiert, wie die beiden Karten Dimensionen. Dies hat bei uns aber nicht funktioniert und so waren standen wir in einer Sackgasse. </w:t>
       </w:r>
     </w:p>
     <w:sectPr>
@@ -757,6 +1227,103 @@
     </w:sectPr>
   </w:body>
 </w:document>
+</file>
+
+<file path=word/numbering.xml><?xml version="1.0" encoding="utf-8"?>
+<w:numbering xmlns:wpc="http://schemas.microsoft.com/office/word/2010/wordprocessingCanvas" xmlns:cx="http://schemas.microsoft.com/office/drawing/2014/chartex" xmlns:cx1="http://schemas.microsoft.com/office/drawing/2015/9/8/chartex" xmlns:cx2="http://schemas.microsoft.com/office/drawing/2015/10/21/chartex" xmlns:cx3="http://schemas.microsoft.com/office/drawing/2016/5/9/chartex" xmlns:cx4="http://schemas.microsoft.com/office/drawing/2016/5/10/chartex" xmlns:cx5="http://schemas.microsoft.com/office/drawing/2016/5/11/chartex" xmlns:cx6="http://schemas.microsoft.com/office/drawing/2016/5/12/chartex" xmlns:cx7="http://schemas.microsoft.com/office/drawing/2016/5/13/chartex" xmlns:cx8="http://schemas.microsoft.com/office/drawing/2016/5/14/chartex" xmlns:mc="http://schemas.openxmlformats.org/markup-compatibility/2006" xmlns:aink="http://schemas.microsoft.com/office/drawing/2016/ink" xmlns:am3d="http://schemas.microsoft.com/office/drawing/2017/model3d" xmlns:o="urn:schemas-microsoft-com:office:office" xmlns:r="http://schemas.openxmlformats.org/officeDocument/2006/relationships" xmlns:m="http://schemas.openxmlformats.org/officeDocument/2006/math" xmlns:v="urn:schemas-microsoft-com:vml" xmlns:wp14="http://schemas.microsoft.com/office/word/2010/wordprocessingDrawing" xmlns:wp="http://schemas.openxmlformats.org/drawingml/2006/wordprocessingDrawing" xmlns:w10="urn:schemas-microsoft-com:office:word" xmlns:w="http://schemas.openxmlformats.org/wordprocessingml/2006/main" xmlns:w14="http://schemas.microsoft.com/office/word/2010/wordml" xmlns:w15="http://schemas.microsoft.com/office/word/2012/wordml" xmlns:w16cex="http://schemas.microsoft.com/office/word/2018/wordml/cex" xmlns:w16cid="http://schemas.microsoft.com/office/word/2016/wordml/cid" xmlns:w16="http://schemas.microsoft.com/office/word/2018/wordml" xmlns:w16sdtdh="http://schemas.microsoft.com/office/word/2020/wordml/sdtdatahash" xmlns:w16se="http://schemas.microsoft.com/office/word/2015/wordml/symex" xmlns:wpg="http://schemas.microsoft.com/office/word/2010/wordprocessingGroup" xmlns:wpi="http://schemas.microsoft.com/office/word/2010/wordprocessingInk" xmlns:wne="http://schemas.microsoft.com/office/word/2006/wordml" xmlns:wps="http://schemas.microsoft.com/office/word/2010/wordprocessingShape" mc:Ignorable="w14 w15 w16se w16cid w16 w16cex w16sdtdh wp14">
+  <w:abstractNum w:abstractNumId="0" w15:restartNumberingAfterBreak="0">
+    <w:nsid w:val="6F6A12B1"/>
+    <w:multiLevelType w:val="hybridMultilevel"/>
+    <w:tmpl w:val="3C38B0BC"/>
+    <w:lvl w:ilvl="0" w:tplc="0809000F">
+      <w:start w:val="1"/>
+      <w:numFmt w:val="decimal"/>
+      <w:lvlText w:val="%1."/>
+      <w:lvlJc w:val="left"/>
+      <w:pPr>
+        <w:ind w:left="720" w:hanging="360"/>
+      </w:pPr>
+      <w:rPr>
+        <w:rFonts w:hint="default"/>
+      </w:rPr>
+    </w:lvl>
+    <w:lvl w:ilvl="1" w:tplc="08090019" w:tentative="1">
+      <w:start w:val="1"/>
+      <w:numFmt w:val="lowerLetter"/>
+      <w:lvlText w:val="%2."/>
+      <w:lvlJc w:val="left"/>
+      <w:pPr>
+        <w:ind w:left="1440" w:hanging="360"/>
+      </w:pPr>
+    </w:lvl>
+    <w:lvl w:ilvl="2" w:tplc="0809001B" w:tentative="1">
+      <w:start w:val="1"/>
+      <w:numFmt w:val="lowerRoman"/>
+      <w:lvlText w:val="%3."/>
+      <w:lvlJc w:val="right"/>
+      <w:pPr>
+        <w:ind w:left="2160" w:hanging="180"/>
+      </w:pPr>
+    </w:lvl>
+    <w:lvl w:ilvl="3" w:tplc="0809000F" w:tentative="1">
+      <w:start w:val="1"/>
+      <w:numFmt w:val="decimal"/>
+      <w:lvlText w:val="%4."/>
+      <w:lvlJc w:val="left"/>
+      <w:pPr>
+        <w:ind w:left="2880" w:hanging="360"/>
+      </w:pPr>
+    </w:lvl>
+    <w:lvl w:ilvl="4" w:tplc="08090019" w:tentative="1">
+      <w:start w:val="1"/>
+      <w:numFmt w:val="lowerLetter"/>
+      <w:lvlText w:val="%5."/>
+      <w:lvlJc w:val="left"/>
+      <w:pPr>
+        <w:ind w:left="3600" w:hanging="360"/>
+      </w:pPr>
+    </w:lvl>
+    <w:lvl w:ilvl="5" w:tplc="0809001B" w:tentative="1">
+      <w:start w:val="1"/>
+      <w:numFmt w:val="lowerRoman"/>
+      <w:lvlText w:val="%6."/>
+      <w:lvlJc w:val="right"/>
+      <w:pPr>
+        <w:ind w:left="4320" w:hanging="180"/>
+      </w:pPr>
+    </w:lvl>
+    <w:lvl w:ilvl="6" w:tplc="0809000F" w:tentative="1">
+      <w:start w:val="1"/>
+      <w:numFmt w:val="decimal"/>
+      <w:lvlText w:val="%7."/>
+      <w:lvlJc w:val="left"/>
+      <w:pPr>
+        <w:ind w:left="5040" w:hanging="360"/>
+      </w:pPr>
+    </w:lvl>
+    <w:lvl w:ilvl="7" w:tplc="08090019" w:tentative="1">
+      <w:start w:val="1"/>
+      <w:numFmt w:val="lowerLetter"/>
+      <w:lvlText w:val="%8."/>
+      <w:lvlJc w:val="left"/>
+      <w:pPr>
+        <w:ind w:left="5760" w:hanging="360"/>
+      </w:pPr>
+    </w:lvl>
+    <w:lvl w:ilvl="8" w:tplc="0809001B" w:tentative="1">
+      <w:start w:val="1"/>
+      <w:numFmt w:val="lowerRoman"/>
+      <w:lvlText w:val="%9."/>
+      <w:lvlJc w:val="right"/>
+      <w:pPr>
+        <w:ind w:left="6480" w:hanging="180"/>
+      </w:pPr>
+    </w:lvl>
+  </w:abstractNum>
+  <w:num w:numId="1">
+    <w:abstractNumId w:val="0"/>
+  </w:num>
+</w:numbering>
 </file>
 
 <file path=word/styles.xml><?xml version="1.0" encoding="utf-8"?>
@@ -1256,6 +1823,17 @@
       <w:lang w:eastAsia="en-GB"/>
     </w:rPr>
   </w:style>
+  <w:style w:type="paragraph" w:styleId="Listenabsatz">
+    <w:name w:val="List Paragraph"/>
+    <w:basedOn w:val="Standard"/>
+    <w:uiPriority w:val="34"/>
+    <w:qFormat/>
+    <w:rsid w:val="001A4DE2"/>
+    <w:pPr>
+      <w:ind w:left="720"/>
+      <w:contextualSpacing/>
+    </w:pPr>
+  </w:style>
 </w:styles>
 </file>
 

</xml_diff>